<commit_message>
Worked on QN1, finished descriprion of all used technologies
</commit_message>
<xml_diff>
--- a/Documentation/Quicknote_01_Luca_Frei.docx
+++ b/Documentation/Quicknote_01_Luca_Frei.docx
@@ -61,7 +61,7 @@
         <w:t xml:space="preserve">Beschreibung: </w:t>
       </w:r>
       <w:r>
-        <w:t>f</w:t>
+        <w:t>Devise ist eine Authentifizierungskomponente, welche automatisch Views generiert. Diese Views können dann beliebig zum eigenen Nutzen angepasst werden.</w:t>
       </w:r>
       <w:r>
         <w:br/>
@@ -71,10 +71,31 @@
           <w:b/>
           <w:bCs/>
         </w:rPr>
-        <w:t>Voteile:</w:t>
-      </w:r>
-      <w:r>
-        <w:t xml:space="preserve"> f</w:t>
+        <w:t>Vorteile</w:t>
+      </w:r>
+      <w:r>
+        <w:rPr>
+          <w:b/>
+          <w:bCs/>
+        </w:rPr>
+        <w:t>:</w:t>
+      </w:r>
+      <w:r>
+        <w:t xml:space="preserve"> </w:t>
+      </w:r>
+      <w:r>
+        <w:t xml:space="preserve">Durch Devise ist es simpel eine kleine </w:t>
+      </w:r>
+      <w:proofErr w:type="spellStart"/>
+      <w:r>
+        <w:t>Authentifizerung</w:t>
+      </w:r>
+      <w:proofErr w:type="spellEnd"/>
+      <w:r>
+        <w:t xml:space="preserve"> einzubinden ohne gross Code schreiben zu müssen.</w:t>
+      </w:r>
+      <w:r>
+        <w:t xml:space="preserve"> Man kann zusätzlich eigene Daten bei der Registrierung hinzufügen wie zum Beispiel beim Instagram einen Benutzernamen.</w:t>
       </w:r>
       <w:r>
         <w:br/>
@@ -87,26 +108,26 @@
         <w:t>Nachteile:</w:t>
       </w:r>
       <w:r>
-        <w:t xml:space="preserve"> h</w:t>
-      </w:r>
-    </w:p>
-    <w:p>
-      <w:pPr>
-        <w:rPr>
-          <w:lang w:val="en-US"/>
-        </w:rPr>
-      </w:pPr>
-      <w:r>
-        <w:rPr>
-          <w:lang w:val="en-US"/>
-        </w:rPr>
-        <w:t>Img all created v</w:t>
-      </w:r>
-      <w:r>
-        <w:rPr>
-          <w:lang w:val="en-US"/>
-        </w:rPr>
-        <w:t>iews</w:t>
+        <w:t xml:space="preserve"> </w:t>
+      </w:r>
+      <w:r>
+        <w:t xml:space="preserve">Ein Nachteil von Devise ist, dass man sich dem </w:t>
+      </w:r>
+      <w:proofErr w:type="spellStart"/>
+      <w:r>
+        <w:t>Gem</w:t>
+      </w:r>
+      <w:proofErr w:type="spellEnd"/>
+      <w:r>
+        <w:t xml:space="preserve"> anpassen muss und man nicht genau bestimmen kann wo und wie die Daten abgespeichert werden und auch </w:t>
+      </w:r>
+      <w:proofErr w:type="spellStart"/>
+      <w:r>
+        <w:t>gehasht</w:t>
+      </w:r>
+      <w:proofErr w:type="spellEnd"/>
+      <w:r>
+        <w:t xml:space="preserve"> werden.</w:t>
       </w:r>
     </w:p>
     <w:p>
@@ -116,12 +137,14 @@
           <w:lang w:val="en-US"/>
         </w:rPr>
       </w:pPr>
+      <w:proofErr w:type="spellStart"/>
       <w:r>
         <w:rPr>
           <w:lang w:val="en-US"/>
         </w:rPr>
         <w:t>Partialview</w:t>
       </w:r>
+      <w:proofErr w:type="spellEnd"/>
     </w:p>
     <w:p>
       <w:r>
@@ -132,7 +155,26 @@
         <w:t xml:space="preserve">Beschreibung: </w:t>
       </w:r>
       <w:r>
-        <w:t>f</w:t>
+        <w:t xml:space="preserve">Durch </w:t>
+      </w:r>
+      <w:proofErr w:type="spellStart"/>
+      <w:r>
+        <w:t>Partialviews</w:t>
+      </w:r>
+      <w:proofErr w:type="spellEnd"/>
+      <w:r>
+        <w:t xml:space="preserve"> ist es möglich </w:t>
+      </w:r>
+      <w:r>
+        <w:t xml:space="preserve">mehrfach benötigten Code einfach wieder zu verwenden. Eine Partialview wird mit einem «_» vor dem Dateinamen definiert. Den benötigten Code kann dann einfach in das File geschrieben werden und in den Views gerendert werden, welche diese Komponente benötigen. In unserem Instagram haben wir zum Beispiel den </w:t>
+      </w:r>
+      <w:proofErr w:type="spellStart"/>
+      <w:r>
+        <w:t>Footer</w:t>
+      </w:r>
+      <w:proofErr w:type="spellEnd"/>
+      <w:r>
+        <w:t xml:space="preserve"> und das Dummy-Phone als Partialview deklariert, da diese Elemente in mehreren Views verwendet werden</w:t>
       </w:r>
       <w:r>
         <w:br/>
@@ -142,10 +184,36 @@
           <w:b/>
           <w:bCs/>
         </w:rPr>
-        <w:t>Voteile:</w:t>
-      </w:r>
-      <w:r>
-        <w:t xml:space="preserve"> f</w:t>
+        <w:t>Vorteile</w:t>
+      </w:r>
+      <w:r>
+        <w:rPr>
+          <w:b/>
+          <w:bCs/>
+        </w:rPr>
+        <w:t>:</w:t>
+      </w:r>
+      <w:r>
+        <w:t xml:space="preserve"> </w:t>
+      </w:r>
+      <w:r>
+        <w:t xml:space="preserve">Durch </w:t>
+      </w:r>
+      <w:proofErr w:type="spellStart"/>
+      <w:r>
+        <w:t>Partialviews</w:t>
+      </w:r>
+      <w:proofErr w:type="spellEnd"/>
+      <w:r>
+        <w:t xml:space="preserve"> wird viel redundanter Code eingespart. Wenn Änderungen an der </w:t>
+      </w:r>
+      <w:proofErr w:type="spellStart"/>
+      <w:r>
+        <w:t>Partalview</w:t>
+      </w:r>
+      <w:proofErr w:type="spellEnd"/>
+      <w:r>
+        <w:t xml:space="preserve"> vorgenommen werden wird die Änderung in allen Views aktualisiert, welche diese Partialview verwenden.</w:t>
       </w:r>
       <w:r>
         <w:br/>
@@ -158,26 +226,18 @@
         <w:t>Nachteile:</w:t>
       </w:r>
       <w:r>
-        <w:t xml:space="preserve"> h</w:t>
-      </w:r>
-    </w:p>
-    <w:p>
-      <w:pPr>
-        <w:rPr>
-          <w:lang w:val="en-US"/>
-        </w:rPr>
-      </w:pPr>
-      <w:r>
-        <w:rPr>
-          <w:lang w:val="en-US"/>
-        </w:rPr>
-        <w:t xml:space="preserve">Maybe img of </w:t>
-      </w:r>
-      <w:r>
-        <w:rPr>
-          <w:lang w:val="en-US"/>
-        </w:rPr>
-        <w:t>declaration of partial view (_)</w:t>
+        <w:t xml:space="preserve"> </w:t>
+      </w:r>
+      <w:r>
+        <w:t>Im Beispiel unseres Dummy-</w:t>
+      </w:r>
+      <w:proofErr w:type="spellStart"/>
+      <w:r>
+        <w:t>Phones</w:t>
+      </w:r>
+      <w:proofErr w:type="spellEnd"/>
+      <w:r>
+        <w:t xml:space="preserve"> könnte es ein Nachteil sein, wenn man nur in einer bestimmten View eine kleine Änderung vornehmen möchte. Da für alle Views die gleiche Partialview verwendet wird ist es nur beschränkt möglich Änderungen spezifisch für eine View zu machen.</w:t>
       </w:r>
     </w:p>
     <w:p>
@@ -203,7 +263,15 @@
         <w:t xml:space="preserve">Beschreibung: </w:t>
       </w:r>
       <w:r>
-        <w:t>f</w:t>
+        <w:t xml:space="preserve">Bootstrap wird zum style von HTML Komponenten verwendet. Beim Instagram wird zum Beispiel der </w:t>
+      </w:r>
+      <w:proofErr w:type="spellStart"/>
+      <w:r>
+        <w:t>Carousel</w:t>
+      </w:r>
+      <w:proofErr w:type="spellEnd"/>
+      <w:r>
+        <w:t xml:space="preserve"> Effekt beim Login und bei der Registrierung durch Bootstrap möglich.</w:t>
       </w:r>
       <w:r>
         <w:br/>
@@ -213,10 +281,20 @@
           <w:b/>
           <w:bCs/>
         </w:rPr>
-        <w:t>Voteile:</w:t>
-      </w:r>
-      <w:r>
-        <w:t xml:space="preserve"> f</w:t>
+        <w:t>Vorteile</w:t>
+      </w:r>
+      <w:r>
+        <w:rPr>
+          <w:b/>
+          <w:bCs/>
+        </w:rPr>
+        <w:t>:</w:t>
+      </w:r>
+      <w:r>
+        <w:t xml:space="preserve"> </w:t>
+      </w:r>
+      <w:r>
+        <w:t>Bootstrap hat einige sehr nützliche Styling-Features, welche zudem einfach eingebunden werden können.</w:t>
       </w:r>
       <w:r>
         <w:br/>
@@ -229,15 +307,123 @@
         <w:t>Nachteile:</w:t>
       </w:r>
       <w:r>
-        <w:t xml:space="preserve"> h</w:t>
+        <w:t xml:space="preserve"> </w:t>
+      </w:r>
+      <w:r>
+        <w:t>Bei komplexen Funktionen muss man bei Bootstrap etwas nachdenken um die gewünschte Funktion zu realisieren.</w:t>
+      </w:r>
+      <w:r>
+        <w:br/>
+      </w:r>
+      <w:r>
+        <w:rPr>
+          <w:noProof/>
+        </w:rPr>
+        <w:drawing>
+          <wp:inline distT="0" distB="0" distL="0" distR="0" wp14:anchorId="7EE7C547" wp14:editId="3D989041">
+            <wp:extent cx="861089" cy="1343025"/>
+            <wp:effectExtent l="0" t="0" r="0" b="0"/>
+            <wp:docPr id="4" name="Grafik 4"/>
+            <wp:cNvGraphicFramePr>
+              <a:graphicFrameLocks xmlns:a="http://schemas.openxmlformats.org/drawingml/2006/main" noChangeAspect="1"/>
+            </wp:cNvGraphicFramePr>
+            <a:graphic xmlns:a="http://schemas.openxmlformats.org/drawingml/2006/main">
+              <a:graphicData uri="http://schemas.openxmlformats.org/drawingml/2006/picture">
+                <pic:pic xmlns:pic="http://schemas.openxmlformats.org/drawingml/2006/picture">
+                  <pic:nvPicPr>
+                    <pic:cNvPr id="4" name="Dummy-Phone.png"/>
+                    <pic:cNvPicPr/>
+                  </pic:nvPicPr>
+                  <pic:blipFill>
+                    <a:blip r:embed="rId4" cstate="print">
+                      <a:extLst>
+                        <a:ext uri="{28A0092B-C50C-407E-A947-70E740481C1C}">
+                          <a14:useLocalDpi xmlns:a14="http://schemas.microsoft.com/office/drawing/2010/main" val="0"/>
+                        </a:ext>
+                      </a:extLst>
+                    </a:blip>
+                    <a:stretch>
+                      <a:fillRect/>
+                    </a:stretch>
+                  </pic:blipFill>
+                  <pic:spPr>
+                    <a:xfrm>
+                      <a:off x="0" y="0"/>
+                      <a:ext cx="879013" cy="1370980"/>
+                    </a:xfrm>
+                    <a:prstGeom prst="rect">
+                      <a:avLst/>
+                    </a:prstGeom>
+                  </pic:spPr>
+                </pic:pic>
+              </a:graphicData>
+            </a:graphic>
+          </wp:inline>
+        </w:drawing>
+      </w:r>
+      <w:r>
+        <w:rPr>
+          <w:noProof/>
+        </w:rPr>
+        <w:drawing>
+          <wp:inline distT="0" distB="0" distL="0" distR="0" wp14:anchorId="08DB8B8C" wp14:editId="5B207FF6">
+            <wp:extent cx="858031" cy="1350645"/>
+            <wp:effectExtent l="0" t="0" r="0" b="1905"/>
+            <wp:docPr id="18" name="Grafik 18"/>
+            <wp:cNvGraphicFramePr>
+              <a:graphicFrameLocks xmlns:a="http://schemas.openxmlformats.org/drawingml/2006/main" noChangeAspect="1"/>
+            </wp:cNvGraphicFramePr>
+            <a:graphic xmlns:a="http://schemas.openxmlformats.org/drawingml/2006/main">
+              <a:graphicData uri="http://schemas.openxmlformats.org/drawingml/2006/picture">
+                <pic:pic xmlns:pic="http://schemas.openxmlformats.org/drawingml/2006/picture">
+                  <pic:nvPicPr>
+                    <pic:cNvPr id="18" name="Dummy-Phone2.png"/>
+                    <pic:cNvPicPr/>
+                  </pic:nvPicPr>
+                  <pic:blipFill>
+                    <a:blip r:embed="rId5" cstate="print">
+                      <a:extLst>
+                        <a:ext uri="{28A0092B-C50C-407E-A947-70E740481C1C}">
+                          <a14:useLocalDpi xmlns:a14="http://schemas.microsoft.com/office/drawing/2010/main" val="0"/>
+                        </a:ext>
+                      </a:extLst>
+                    </a:blip>
+                    <a:stretch>
+                      <a:fillRect/>
+                    </a:stretch>
+                  </pic:blipFill>
+                  <pic:spPr>
+                    <a:xfrm>
+                      <a:off x="0" y="0"/>
+                      <a:ext cx="884772" cy="1392738"/>
+                    </a:xfrm>
+                    <a:prstGeom prst="rect">
+                      <a:avLst/>
+                    </a:prstGeom>
+                  </pic:spPr>
+                </pic:pic>
+              </a:graphicData>
+            </a:graphic>
+          </wp:inline>
+        </w:drawing>
       </w:r>
     </w:p>
     <w:p>
       <w:pPr>
         <w:pStyle w:val="Technologie"/>
       </w:pPr>
-      <w:r>
-        <w:t>.core-sprite</w:t>
+      <w:proofErr w:type="gramStart"/>
+      <w:r>
+        <w:t>.</w:t>
+      </w:r>
+      <w:proofErr w:type="spellStart"/>
+      <w:r>
+        <w:t>core</w:t>
+      </w:r>
+      <w:proofErr w:type="spellEnd"/>
+      <w:proofErr w:type="gramEnd"/>
+      <w:r>
+        <w:t>-sprite</w:t>
       </w:r>
     </w:p>
     <w:p>
@@ -249,7 +435,37 @@
         <w:t xml:space="preserve">Beschreibung: </w:t>
       </w:r>
       <w:r>
-        <w:t>f</w:t>
+        <w:t xml:space="preserve">Core-sprite ist ein </w:t>
+      </w:r>
+      <w:proofErr w:type="spellStart"/>
+      <w:r>
+        <w:t>Gem</w:t>
+      </w:r>
+      <w:proofErr w:type="spellEnd"/>
+      <w:r>
+        <w:t xml:space="preserve">, welches es möglich macht </w:t>
+      </w:r>
+      <w:proofErr w:type="spellStart"/>
+      <w:r>
+        <w:t>Spritesheets</w:t>
+      </w:r>
+      <w:proofErr w:type="spellEnd"/>
+      <w:r>
+        <w:t xml:space="preserve"> zu verwenden. Durch </w:t>
+      </w:r>
+      <w:proofErr w:type="spellStart"/>
+      <w:r>
+        <w:t>core</w:t>
+      </w:r>
+      <w:proofErr w:type="spellEnd"/>
+      <w:r>
+        <w:t>-sprite können alle benötigten Icons auf einem einzigen Bild gespeichert werden. Um ein Bild auszuwählen müssen im CSS Koordinaten</w:t>
+      </w:r>
+      <w:r>
+        <w:t xml:space="preserve"> angegeben werden.</w:t>
+      </w:r>
+      <w:r>
+        <w:t xml:space="preserve"> </w:t>
       </w:r>
       <w:r>
         <w:br/>
@@ -259,10 +475,20 @@
           <w:b/>
           <w:bCs/>
         </w:rPr>
-        <w:t>Voteile:</w:t>
-      </w:r>
-      <w:r>
-        <w:t xml:space="preserve"> f</w:t>
+        <w:t>Vorteile</w:t>
+      </w:r>
+      <w:r>
+        <w:rPr>
+          <w:b/>
+          <w:bCs/>
+        </w:rPr>
+        <w:t>:</w:t>
+      </w:r>
+      <w:r>
+        <w:t xml:space="preserve"> </w:t>
+      </w:r>
+      <w:r>
+        <w:t>Es muss nur ein Bild gerendert werden. Das Sprite bleibt dann im Cache und muss nicht immer wieder geladen werden, wenn ein anderes Bild benötigt wird.</w:t>
       </w:r>
       <w:r>
         <w:br/>
@@ -275,12 +501,59 @@
         <w:t>Nachteile:</w:t>
       </w:r>
       <w:r>
-        <w:t xml:space="preserve"> h</w:t>
-      </w:r>
-    </w:p>
-    <w:p>
-      <w:r>
-        <w:t>Sprite</w:t>
+        <w:t xml:space="preserve"> </w:t>
+      </w:r>
+      <w:r>
+        <w:t>CSS Koordinaten müssen angepasst werden, wenn das Sprite abgeändert wird und sich die Bilder nicht mehr an der gleichen Stelle befinden.</w:t>
+      </w:r>
+      <w:r>
+        <w:br/>
+      </w:r>
+      <w:r>
+        <w:rPr>
+          <w:noProof/>
+        </w:rPr>
+        <w:drawing>
+          <wp:inline distT="0" distB="0" distL="0" distR="0" wp14:anchorId="60D826A3" wp14:editId="4E9FF384">
+            <wp:extent cx="895350" cy="893173"/>
+            <wp:effectExtent l="0" t="0" r="0" b="2540"/>
+            <wp:docPr id="19" name="Grafik 19"/>
+            <wp:cNvGraphicFramePr>
+              <a:graphicFrameLocks xmlns:a="http://schemas.openxmlformats.org/drawingml/2006/main" noChangeAspect="1"/>
+            </wp:cNvGraphicFramePr>
+            <a:graphic xmlns:a="http://schemas.openxmlformats.org/drawingml/2006/main">
+              <a:graphicData uri="http://schemas.openxmlformats.org/drawingml/2006/picture">
+                <pic:pic xmlns:pic="http://schemas.openxmlformats.org/drawingml/2006/picture">
+                  <pic:nvPicPr>
+                    <pic:cNvPr id="19" name="core-sprite.png"/>
+                    <pic:cNvPicPr/>
+                  </pic:nvPicPr>
+                  <pic:blipFill>
+                    <a:blip r:embed="rId6" cstate="print">
+                      <a:extLst>
+                        <a:ext uri="{28A0092B-C50C-407E-A947-70E740481C1C}">
+                          <a14:useLocalDpi xmlns:a14="http://schemas.microsoft.com/office/drawing/2010/main" val="0"/>
+                        </a:ext>
+                      </a:extLst>
+                    </a:blip>
+                    <a:stretch>
+                      <a:fillRect/>
+                    </a:stretch>
+                  </pic:blipFill>
+                  <pic:spPr>
+                    <a:xfrm>
+                      <a:off x="0" y="0"/>
+                      <a:ext cx="983638" cy="981247"/>
+                    </a:xfrm>
+                    <a:prstGeom prst="rect">
+                      <a:avLst/>
+                    </a:prstGeom>
+                  </pic:spPr>
+                </pic:pic>
+              </a:graphicData>
+            </a:graphic>
+          </wp:inline>
+        </w:drawing>
       </w:r>
     </w:p>
     <w:p>
@@ -291,9 +564,12 @@
           <w:bCs/>
         </w:rPr>
       </w:pPr>
-      <w:r>
+      <w:proofErr w:type="spellStart"/>
+      <w:r>
+        <w:lastRenderedPageBreak/>
         <w:t>Gitlab</w:t>
       </w:r>
+      <w:proofErr w:type="spellEnd"/>
     </w:p>
     <w:p>
       <w:r>
@@ -303,8 +579,37 @@
         </w:rPr>
         <w:t xml:space="preserve">Beschreibung: </w:t>
       </w:r>
-      <w:r>
-        <w:t>Gitlab basiert wie schon im Namen enthalten auf Git. Gitlab wird verwendet um Projekte sowie unser Instagram abzuspeichern. Gitlab ermöglicht es mehreren Entwicklern gleichzeitig am gleichen Projekt zu arbeiten was sonst nur beschränkt möglich ist.</w:t>
+      <w:proofErr w:type="spellStart"/>
+      <w:r>
+        <w:t>Gitlab</w:t>
+      </w:r>
+      <w:proofErr w:type="spellEnd"/>
+      <w:r>
+        <w:t xml:space="preserve"> basiert wie schon im Namen enthalten auf </w:t>
+      </w:r>
+      <w:proofErr w:type="spellStart"/>
+      <w:r>
+        <w:t>Git</w:t>
+      </w:r>
+      <w:proofErr w:type="spellEnd"/>
+      <w:r>
+        <w:t xml:space="preserve">. </w:t>
+      </w:r>
+      <w:proofErr w:type="spellStart"/>
+      <w:r>
+        <w:t>Gitlab</w:t>
+      </w:r>
+      <w:proofErr w:type="spellEnd"/>
+      <w:r>
+        <w:t xml:space="preserve"> wird verwendet um Projekte sowie unser Instagram abzuspeichern. </w:t>
+      </w:r>
+      <w:proofErr w:type="spellStart"/>
+      <w:r>
+        <w:t>Gitlab</w:t>
+      </w:r>
+      <w:proofErr w:type="spellEnd"/>
+      <w:r>
+        <w:t xml:space="preserve"> ermöglicht es mehreren Entwicklern gleichzeitig am gleichen Projekt zu arbeiten was sonst nur beschränkt möglich ist.</w:t>
       </w:r>
       <w:r>
         <w:br/>
@@ -314,10 +619,20 @@
           <w:b/>
           <w:bCs/>
         </w:rPr>
-        <w:t>Voteile:</w:t>
-      </w:r>
-      <w:r>
-        <w:t xml:space="preserve"> f</w:t>
+        <w:t>Vorteile</w:t>
+      </w:r>
+      <w:r>
+        <w:rPr>
+          <w:b/>
+          <w:bCs/>
+        </w:rPr>
+        <w:t>:</w:t>
+      </w:r>
+      <w:r>
+        <w:t xml:space="preserve"> </w:t>
+      </w:r>
+      <w:r>
+        <w:t>Der Code ist von überall erreichbar. Alle Arbeitsschritte sind sichtbar.</w:t>
       </w:r>
       <w:r>
         <w:br/>
@@ -330,7 +645,18 @@
         <w:t>Nachteile:</w:t>
       </w:r>
       <w:r>
-        <w:t xml:space="preserve"> h</w:t>
+        <w:t xml:space="preserve"> </w:t>
+      </w:r>
+      <w:r>
+        <w:t xml:space="preserve">Es kann zu mühsamen </w:t>
+      </w:r>
+      <w:proofErr w:type="spellStart"/>
+      <w:r>
+        <w:t>Merge</w:t>
+      </w:r>
+      <w:proofErr w:type="spellEnd"/>
+      <w:r>
+        <w:t>-konflikten kommen, wenn alle auf demselben Branch arbeiten.</w:t>
       </w:r>
     </w:p>
     <w:p>
@@ -338,7 +664,10 @@
         <w:pStyle w:val="berschrift2"/>
       </w:pPr>
       <w:r>
-        <w:t>Umgesetzte Funktionen</w:t>
+        <w:rPr>
+          <w:lang w:val="en-US"/>
+        </w:rPr>
+        <w:t>Rails</w:t>
       </w:r>
     </w:p>
     <w:p>
@@ -348,12 +677,14 @@
           <w:lang w:val="en-US"/>
         </w:rPr>
       </w:pPr>
+      <w:proofErr w:type="spellStart"/>
       <w:r>
         <w:rPr>
           <w:lang w:val="en-US"/>
         </w:rPr>
-        <w:t>Partialview «Footer» und «Dummy-Phone»</w:t>
-      </w:r>
+        <w:t>Validierung</w:t>
+      </w:r>
+      <w:proofErr w:type="spellEnd"/>
     </w:p>
     <w:p>
       <w:r>
@@ -364,7 +695,15 @@
         <w:t xml:space="preserve">Beschreibung: </w:t>
       </w:r>
       <w:r>
-        <w:t>f</w:t>
+        <w:t xml:space="preserve">Bei </w:t>
+      </w:r>
+      <w:proofErr w:type="spellStart"/>
+      <w:r>
+        <w:t>Rails</w:t>
+      </w:r>
+      <w:proofErr w:type="spellEnd"/>
+      <w:r>
+        <w:t xml:space="preserve"> kann man auf verschieden Arten Daten validieren. In unserem Instagram haben wird eine Validierung beim Model verwendet. Als zweites Beispiel könnte man auch auf der View direkt validieren.</w:t>
       </w:r>
       <w:r>
         <w:br/>
@@ -374,10 +713,20 @@
           <w:b/>
           <w:bCs/>
         </w:rPr>
-        <w:t>Voteile:</w:t>
-      </w:r>
-      <w:r>
-        <w:t xml:space="preserve"> f</w:t>
+        <w:t>Vorteile</w:t>
+      </w:r>
+      <w:r>
+        <w:rPr>
+          <w:b/>
+          <w:bCs/>
+        </w:rPr>
+        <w:t>:</w:t>
+      </w:r>
+      <w:r>
+        <w:t xml:space="preserve"> </w:t>
+      </w:r>
+      <w:r>
+        <w:t>Daten können simpel überprüft werden, dadurch können nicht erlaubte Werte und Daten abgefangen werden.</w:t>
       </w:r>
       <w:r>
         <w:br/>
@@ -390,26 +739,59 @@
         <w:t>Nachteile:</w:t>
       </w:r>
       <w:r>
-        <w:t xml:space="preserve"> h</w:t>
-      </w:r>
-    </w:p>
-    <w:p>
-      <w:pPr>
-        <w:rPr>
-          <w:lang w:val="en-US"/>
-        </w:rPr>
-      </w:pPr>
-      <w:r>
-        <w:rPr>
-          <w:lang w:val="en-US"/>
-        </w:rPr>
-        <w:t>Dummy phone and footer i</w:t>
-      </w:r>
-      <w:r>
-        <w:rPr>
-          <w:lang w:val="en-US"/>
-        </w:rPr>
-        <w:t>mg</w:t>
+        <w:t xml:space="preserve"> </w:t>
+      </w:r>
+      <w:r>
+        <w:t xml:space="preserve">Validierung an sich hat nur einen Nachteil: Performance. Wenn man alle Daten validiert kann es zu eine bemerkbaren Performanceverlust kommen. Zu dem kommt es noch auf die Art der Validierung an. </w:t>
+      </w:r>
+      <w:r>
+        <w:br/>
+      </w:r>
+      <w:r>
+        <w:rPr>
+          <w:noProof/>
+        </w:rPr>
+        <w:drawing>
+          <wp:inline distT="0" distB="0" distL="0" distR="0" wp14:anchorId="61D5476A" wp14:editId="006F2386">
+            <wp:extent cx="2914650" cy="368721"/>
+            <wp:effectExtent l="0" t="0" r="0" b="0"/>
+            <wp:docPr id="20" name="Grafik 20"/>
+            <wp:cNvGraphicFramePr>
+              <a:graphicFrameLocks xmlns:a="http://schemas.openxmlformats.org/drawingml/2006/main" noChangeAspect="1"/>
+            </wp:cNvGraphicFramePr>
+            <a:graphic xmlns:a="http://schemas.openxmlformats.org/drawingml/2006/main">
+              <a:graphicData uri="http://schemas.openxmlformats.org/drawingml/2006/picture">
+                <pic:pic xmlns:pic="http://schemas.openxmlformats.org/drawingml/2006/picture">
+                  <pic:nvPicPr>
+                    <pic:cNvPr id="20" name="Validierung.png"/>
+                    <pic:cNvPicPr/>
+                  </pic:nvPicPr>
+                  <pic:blipFill>
+                    <a:blip r:embed="rId7">
+                      <a:extLst>
+                        <a:ext uri="{28A0092B-C50C-407E-A947-70E740481C1C}">
+                          <a14:useLocalDpi xmlns:a14="http://schemas.microsoft.com/office/drawing/2010/main" val="0"/>
+                        </a:ext>
+                      </a:extLst>
+                    </a:blip>
+                    <a:stretch>
+                      <a:fillRect/>
+                    </a:stretch>
+                  </pic:blipFill>
+                  <pic:spPr>
+                    <a:xfrm>
+                      <a:off x="0" y="0"/>
+                      <a:ext cx="2951916" cy="373435"/>
+                    </a:xfrm>
+                    <a:prstGeom prst="rect">
+                      <a:avLst/>
+                    </a:prstGeom>
+                  </pic:spPr>
+                </pic:pic>
+              </a:graphicData>
+            </a:graphic>
+          </wp:inline>
+        </w:drawing>
       </w:r>
     </w:p>
     <w:p>
@@ -417,7 +799,13 @@
         <w:pStyle w:val="Technologie"/>
       </w:pPr>
       <w:r>
-        <w:t>Benutzernamen erfassen</w:t>
+        <w:t>Namen</w:t>
+      </w:r>
+      <w:r>
+        <w:t>s</w:t>
+      </w:r>
+      <w:r>
+        <w:t>konventionen</w:t>
       </w:r>
     </w:p>
     <w:p>
@@ -429,8 +817,26 @@
         <w:t xml:space="preserve">Beschreibung: </w:t>
       </w:r>
       <w:r>
-        <w:t>f</w:t>
-      </w:r>
+        <w:t xml:space="preserve">Namenskonventionen werden verwendet um eine Applikation einheitlich zu gestalten. Zudem kann es einfacher sein sich im Code zurecht zu finden. Bei </w:t>
+      </w:r>
+      <w:proofErr w:type="spellStart"/>
+      <w:r>
+        <w:t>Rails</w:t>
+      </w:r>
+      <w:proofErr w:type="spellEnd"/>
+      <w:r>
+        <w:t xml:space="preserve"> werden zum Beispiel Controller immer Gross geschrieben. Views sollten im </w:t>
+      </w:r>
+      <w:proofErr w:type="spellStart"/>
+      <w:r>
+        <w:t>CamelCase</w:t>
+      </w:r>
+      <w:proofErr w:type="spellEnd"/>
+      <w:r>
+        <w:t xml:space="preserve"> erfasst werden.</w:t>
+      </w:r>
+      <w:bookmarkStart w:id="0" w:name="_GoBack"/>
+      <w:bookmarkEnd w:id="0"/>
       <w:r>
         <w:br/>
       </w:r>
@@ -439,10 +845,20 @@
           <w:b/>
           <w:bCs/>
         </w:rPr>
-        <w:t>Voteile:</w:t>
-      </w:r>
-      <w:r>
-        <w:t xml:space="preserve"> f</w:t>
+        <w:t>Vorteile</w:t>
+      </w:r>
+      <w:r>
+        <w:rPr>
+          <w:b/>
+          <w:bCs/>
+        </w:rPr>
+        <w:t>:</w:t>
+      </w:r>
+      <w:r>
+        <w:t xml:space="preserve"> </w:t>
+      </w:r>
+      <w:r>
+        <w:t>Einheitliche Gestaltung der Applikation.</w:t>
       </w:r>
       <w:r>
         <w:br/>
@@ -455,207 +871,19 @@
         <w:t>Nachteile:</w:t>
       </w:r>
       <w:r>
-        <w:t xml:space="preserve"> h</w:t>
-      </w:r>
-    </w:p>
-    <w:p>
-      <w:pPr>
-        <w:pStyle w:val="Technologie"/>
-        <w:rPr>
-          <w:lang w:val="en-US"/>
-        </w:rPr>
-      </w:pPr>
-      <w:r>
-        <w:rPr>
-          <w:lang w:val="en-US"/>
-        </w:rPr>
-        <w:lastRenderedPageBreak/>
-        <w:t>Dummy-Phone mit C</w:t>
-      </w:r>
-      <w:r>
-        <w:rPr>
-          <w:lang w:val="en-US"/>
-        </w:rPr>
-        <w:t>arousel-Funktion</w:t>
-      </w:r>
-    </w:p>
-    <w:p>
-      <w:r>
-        <w:rPr>
-          <w:b/>
-          <w:bCs/>
-        </w:rPr>
-        <w:t xml:space="preserve">Beschreibung: </w:t>
-      </w:r>
-      <w:r>
-        <w:t>f</w:t>
-      </w:r>
-      <w:r>
-        <w:br/>
-      </w:r>
-      <w:r>
-        <w:rPr>
-          <w:b/>
-          <w:bCs/>
-        </w:rPr>
-        <w:t>Voteile:</w:t>
-      </w:r>
-      <w:r>
-        <w:t xml:space="preserve"> f</w:t>
-      </w:r>
-      <w:r>
-        <w:br/>
-      </w:r>
-      <w:r>
-        <w:rPr>
-          <w:b/>
-          <w:bCs/>
-        </w:rPr>
-        <w:t>Nachteile:</w:t>
-      </w:r>
-      <w:r>
-        <w:t xml:space="preserve"> h</w:t>
-      </w:r>
-    </w:p>
-    <w:p>
-      <w:pPr>
-        <w:rPr>
-          <w:lang w:val="en-US"/>
-        </w:rPr>
-      </w:pPr>
-      <w:r>
-        <w:rPr>
-          <w:lang w:val="en-US"/>
-        </w:rPr>
-        <w:t xml:space="preserve">Screenshot of </w:t>
-      </w:r>
-      <w:r>
-        <w:rPr>
-          <w:lang w:val="en-US"/>
-        </w:rPr>
-        <w:t>Dummyphone</w:t>
-      </w:r>
-    </w:p>
-    <w:p>
-      <w:pPr>
-        <w:pStyle w:val="berschrift2"/>
-        <w:rPr>
-          <w:lang w:val="en-US"/>
-        </w:rPr>
-      </w:pPr>
-      <w:r>
-        <w:rPr>
-          <w:lang w:val="en-US"/>
-        </w:rPr>
-        <w:t>Rails</w:t>
-      </w:r>
-    </w:p>
-    <w:p>
-      <w:pPr>
-        <w:pStyle w:val="Technologie"/>
-        <w:rPr>
-          <w:lang w:val="en-US"/>
-        </w:rPr>
-      </w:pPr>
-      <w:r>
-        <w:rPr>
-          <w:lang w:val="en-US"/>
-        </w:rPr>
-        <w:t>Validierung</w:t>
-      </w:r>
-    </w:p>
-    <w:p>
-      <w:r>
-        <w:rPr>
-          <w:b/>
-          <w:bCs/>
-        </w:rPr>
-        <w:t xml:space="preserve">Beschreibung: </w:t>
-      </w:r>
-      <w:r>
-        <w:t>f</w:t>
-      </w:r>
-      <w:r>
-        <w:br/>
-      </w:r>
-      <w:r>
-        <w:rPr>
-          <w:b/>
-          <w:bCs/>
-        </w:rPr>
-        <w:t>Voteile:</w:t>
-      </w:r>
-      <w:r>
-        <w:t xml:space="preserve"> f</w:t>
-      </w:r>
-      <w:r>
-        <w:br/>
-      </w:r>
-      <w:r>
-        <w:rPr>
-          <w:b/>
-          <w:bCs/>
-        </w:rPr>
-        <w:t>Nachteile:</w:t>
-      </w:r>
-      <w:r>
-        <w:t xml:space="preserve"> h</w:t>
-      </w:r>
-    </w:p>
-    <w:p>
-      <w:r>
-        <w:t>Indluded validation</w:t>
-      </w:r>
-    </w:p>
-    <w:p>
-      <w:pPr>
-        <w:pStyle w:val="Technologie"/>
-      </w:pPr>
-      <w:r>
-        <w:t>Namenkonventionen</w:t>
-      </w:r>
-    </w:p>
-    <w:p>
-      <w:r>
-        <w:rPr>
-          <w:b/>
-          <w:bCs/>
-        </w:rPr>
-        <w:t xml:space="preserve">Beschreibung: </w:t>
-      </w:r>
-      <w:r>
-        <w:t>f</w:t>
-      </w:r>
-      <w:r>
-        <w:br/>
-      </w:r>
-      <w:r>
-        <w:rPr>
-          <w:b/>
-          <w:bCs/>
-        </w:rPr>
-        <w:t>Voteile:</w:t>
-      </w:r>
-      <w:r>
-        <w:t xml:space="preserve"> f</w:t>
-      </w:r>
-      <w:r>
-        <w:br/>
-      </w:r>
-      <w:r>
-        <w:rPr>
-          <w:b/>
-          <w:bCs/>
-        </w:rPr>
-        <w:t>Nachteile:</w:t>
-      </w:r>
-      <w:r>
-        <w:t xml:space="preserve"> h</w:t>
-      </w:r>
-    </w:p>
-    <w:p>
-      <w:r>
-        <w:t>Quick explanation img</w:t>
+        <w:t xml:space="preserve"> </w:t>
+      </w:r>
+      <w:r>
+        <w:t>Wenn die Namenskonvektionen nicht eingehalten werden kann es zu Fehlern kommen. Beim Generieren von Controllern usw. könnten Dateien andere Namen als erwartet haben</w:t>
+      </w:r>
+      <w:r>
+        <w:t>,</w:t>
+      </w:r>
+      <w:r>
+        <w:t xml:space="preserve"> wenn die </w:t>
+      </w:r>
+      <w:r>
+        <w:t>Konvektionen nicht eingehalten werden.</w:t>
       </w:r>
     </w:p>
     <w:p>
@@ -667,8 +895,19 @@
       </w:r>
     </w:p>
     <w:p>
-      <w:bookmarkStart w:id="0" w:name="_GoBack"/>
-      <w:bookmarkEnd w:id="0"/>
+      <w:r>
+        <w:t>Früher mit der Quicknote beginnen</w:t>
+      </w:r>
+    </w:p>
+    <w:p>
+      <w:r>
+        <w:t xml:space="preserve">Ein Dokument </w:t>
+      </w:r>
+      <w:proofErr w:type="gramStart"/>
+      <w:r>
+        <w:t>vorbereiten</w:t>
+      </w:r>
+      <w:proofErr w:type="gramEnd"/>
     </w:p>
     <w:p>
       <w:r>
@@ -694,23 +933,26 @@
     </w:p>
     <w:p>
       <w:r>
+        <w:rPr>
+          <w:noProof/>
+        </w:rPr>
         <w:drawing>
-          <wp:anchor distT="0" distB="0" distL="114300" distR="114300" simplePos="0" relativeHeight="251659264" behindDoc="1" locked="0" layoutInCell="1" allowOverlap="1" wp14:anchorId="3A702D56" wp14:editId="38F1EE00">
+          <wp:anchor distT="0" distB="0" distL="114300" distR="114300" simplePos="0" relativeHeight="251659264" behindDoc="1" locked="0" layoutInCell="1" allowOverlap="1" wp14:anchorId="3A702D56" wp14:editId="698BE4E0">
             <wp:simplePos x="0" y="0"/>
             <wp:positionH relativeFrom="margin">
               <wp:align>left</wp:align>
             </wp:positionH>
             <wp:positionV relativeFrom="paragraph">
-              <wp:posOffset>1101725</wp:posOffset>
+              <wp:posOffset>892175</wp:posOffset>
             </wp:positionV>
-            <wp:extent cx="2057400" cy="1945640"/>
-            <wp:effectExtent l="0" t="0" r="0" b="0"/>
+            <wp:extent cx="1828800" cy="1729105"/>
+            <wp:effectExtent l="0" t="0" r="0" b="4445"/>
             <wp:wrapTight wrapText="bothSides">
               <wp:wrapPolygon edited="0">
                 <wp:start x="0" y="0"/>
-                <wp:lineTo x="0" y="21360"/>
-                <wp:lineTo x="21400" y="21360"/>
-                <wp:lineTo x="21400" y="0"/>
+                <wp:lineTo x="0" y="21418"/>
+                <wp:lineTo x="21375" y="21418"/>
+                <wp:lineTo x="21375" y="0"/>
                 <wp:lineTo x="0" y="0"/>
               </wp:wrapPolygon>
             </wp:wrapTight>
@@ -728,7 +970,7 @@
                     </pic:cNvPicPr>
                   </pic:nvPicPr>
                   <pic:blipFill>
-                    <a:blip r:embed="rId4" cstate="print">
+                    <a:blip r:embed="rId8" cstate="print">
                       <a:extLst>
                         <a:ext uri="{28A0092B-C50C-407E-A947-70E740481C1C}">
                           <a14:useLocalDpi xmlns:a14="http://schemas.microsoft.com/office/drawing/2010/main" val="0"/>
@@ -743,7 +985,7 @@
                   <pic:spPr bwMode="auto">
                     <a:xfrm>
                       <a:off x="0" y="0"/>
-                      <a:ext cx="2057400" cy="1945640"/>
+                      <a:ext cx="1836075" cy="1736337"/>
                     </a:xfrm>
                     <a:prstGeom prst="rect">
                       <a:avLst/>
@@ -756,12 +998,21 @@
                 </pic:pic>
               </a:graphicData>
             </a:graphic>
+            <wp14:sizeRelH relativeFrom="margin">
+              <wp14:pctWidth>0</wp14:pctWidth>
+            </wp14:sizeRelH>
+            <wp14:sizeRelV relativeFrom="margin">
+              <wp14:pctHeight>0</wp14:pctHeight>
+            </wp14:sizeRelV>
           </wp:anchor>
         </w:drawing>
       </w:r>
       <w:r>
+        <w:rPr>
+          <w:noProof/>
+        </w:rPr>
         <w:drawing>
-          <wp:anchor distT="0" distB="0" distL="114300" distR="114300" simplePos="0" relativeHeight="251658240" behindDoc="1" locked="0" layoutInCell="1" allowOverlap="1" wp14:anchorId="59BDD12D" wp14:editId="24DE8D62">
+          <wp:anchor distT="0" distB="0" distL="114300" distR="114300" simplePos="0" relativeHeight="251658240" behindDoc="1" locked="0" layoutInCell="1" allowOverlap="1" wp14:anchorId="59BDD12D" wp14:editId="6E18C577">
             <wp:simplePos x="0" y="0"/>
             <wp:positionH relativeFrom="margin">
               <wp:align>left</wp:align>
@@ -769,14 +1020,14 @@
             <wp:positionV relativeFrom="paragraph">
               <wp:posOffset>8890</wp:posOffset>
             </wp:positionV>
-            <wp:extent cx="2457450" cy="1025294"/>
-            <wp:effectExtent l="0" t="0" r="0" b="3810"/>
+            <wp:extent cx="2008505" cy="838200"/>
+            <wp:effectExtent l="0" t="0" r="0" b="0"/>
             <wp:wrapTight wrapText="bothSides">
               <wp:wrapPolygon edited="0">
                 <wp:start x="0" y="0"/>
-                <wp:lineTo x="0" y="21279"/>
-                <wp:lineTo x="21433" y="21279"/>
-                <wp:lineTo x="21433" y="0"/>
+                <wp:lineTo x="0" y="21109"/>
+                <wp:lineTo x="21306" y="21109"/>
+                <wp:lineTo x="21306" y="0"/>
                 <wp:lineTo x="0" y="0"/>
               </wp:wrapPolygon>
             </wp:wrapTight>
@@ -794,7 +1045,7 @@
                     </pic:cNvPicPr>
                   </pic:nvPicPr>
                   <pic:blipFill>
-                    <a:blip r:embed="rId5" cstate="print">
+                    <a:blip r:embed="rId9" cstate="print">
                       <a:extLst>
                         <a:ext uri="{28A0092B-C50C-407E-A947-70E740481C1C}">
                           <a14:useLocalDpi xmlns:a14="http://schemas.microsoft.com/office/drawing/2010/main" val="0"/>
@@ -809,7 +1060,7 @@
                   <pic:spPr bwMode="auto">
                     <a:xfrm>
                       <a:off x="0" y="0"/>
-                      <a:ext cx="2457450" cy="1025294"/>
+                      <a:ext cx="2018151" cy="842010"/>
                     </a:xfrm>
                     <a:prstGeom prst="rect">
                       <a:avLst/>
@@ -822,13 +1073,22 @@
                 </pic:pic>
               </a:graphicData>
             </a:graphic>
+            <wp14:sizeRelH relativeFrom="margin">
+              <wp14:pctWidth>0</wp14:pctWidth>
+            </wp14:sizeRelH>
+            <wp14:sizeRelV relativeFrom="margin">
+              <wp14:pctHeight>0</wp14:pctHeight>
+            </wp14:sizeRelV>
           </wp:anchor>
         </w:drawing>
       </w:r>
       <w:r>
+        <w:rPr>
+          <w:noProof/>
+        </w:rPr>
         <w:drawing>
-          <wp:inline distT="0" distB="0" distL="0" distR="0" wp14:anchorId="0A0A3CB9" wp14:editId="368EA53C">
-            <wp:extent cx="2460246" cy="3048000"/>
+          <wp:inline distT="0" distB="0" distL="0" distR="0" wp14:anchorId="0A0A3CB9" wp14:editId="0D21BE1F">
+            <wp:extent cx="2095500" cy="2596116"/>
             <wp:effectExtent l="0" t="0" r="0" b="0"/>
             <wp:docPr id="2" name="Grafik 2"/>
             <wp:cNvGraphicFramePr>
@@ -844,7 +1104,7 @@
                     </pic:cNvPicPr>
                   </pic:nvPicPr>
                   <pic:blipFill>
-                    <a:blip r:embed="rId6">
+                    <a:blip r:embed="rId10" cstate="print">
                       <a:extLst>
                         <a:ext uri="{28A0092B-C50C-407E-A947-70E740481C1C}">
                           <a14:useLocalDpi xmlns:a14="http://schemas.microsoft.com/office/drawing/2010/main" val="0"/>
@@ -859,7 +1119,7 @@
                   <pic:spPr bwMode="auto">
                     <a:xfrm>
                       <a:off x="0" y="0"/>
-                      <a:ext cx="2471091" cy="3061436"/>
+                      <a:ext cx="2117916" cy="2623888"/>
                     </a:xfrm>
                     <a:prstGeom prst="rect">
                       <a:avLst/>
@@ -886,10 +1146,13 @@
     </w:p>
     <w:p>
       <w:r>
+        <w:rPr>
+          <w:noProof/>
+        </w:rPr>
         <w:drawing>
-          <wp:inline distT="0" distB="0" distL="0" distR="0" wp14:anchorId="6540ADCB" wp14:editId="1DB7304B">
-            <wp:extent cx="4171950" cy="923925"/>
-            <wp:effectExtent l="0" t="0" r="0" b="9525"/>
+          <wp:inline distT="0" distB="0" distL="0" distR="0" wp14:anchorId="6540ADCB" wp14:editId="17DBA0F2">
+            <wp:extent cx="2362200" cy="523136"/>
+            <wp:effectExtent l="0" t="0" r="0" b="0"/>
             <wp:docPr id="5" name="Grafik 5"/>
             <wp:cNvGraphicFramePr>
               <a:graphicFrameLocks xmlns:a="http://schemas.openxmlformats.org/drawingml/2006/main" noChangeAspect="1"/>
@@ -899,207 +1162,6 @@
                 <pic:pic xmlns:pic="http://schemas.openxmlformats.org/drawingml/2006/picture">
                   <pic:nvPicPr>
                     <pic:cNvPr id="0" name="Picture 5"/>
-                    <pic:cNvPicPr>
-                      <a:picLocks noChangeAspect="1" noChangeArrowheads="1"/>
-                    </pic:cNvPicPr>
-                  </pic:nvPicPr>
-                  <pic:blipFill>
-                    <a:blip r:embed="rId7">
-                      <a:extLst>
-                        <a:ext uri="{28A0092B-C50C-407E-A947-70E740481C1C}">
-                          <a14:useLocalDpi xmlns:a14="http://schemas.microsoft.com/office/drawing/2010/main" val="0"/>
-                        </a:ext>
-                      </a:extLst>
-                    </a:blip>
-                    <a:srcRect/>
-                    <a:stretch>
-                      <a:fillRect/>
-                    </a:stretch>
-                  </pic:blipFill>
-                  <pic:spPr bwMode="auto">
-                    <a:xfrm>
-                      <a:off x="0" y="0"/>
-                      <a:ext cx="4171950" cy="923925"/>
-                    </a:xfrm>
-                    <a:prstGeom prst="rect">
-                      <a:avLst/>
-                    </a:prstGeom>
-                    <a:noFill/>
-                    <a:ln>
-                      <a:noFill/>
-                    </a:ln>
-                  </pic:spPr>
-                </pic:pic>
-              </a:graphicData>
-            </a:graphic>
-          </wp:inline>
-        </w:drawing>
-      </w:r>
-      <w:r>
-        <w:drawing>
-          <wp:inline distT="0" distB="0" distL="0" distR="0" wp14:anchorId="50E96DDA" wp14:editId="2F8262B8">
-            <wp:extent cx="4076700" cy="1085850"/>
-            <wp:effectExtent l="0" t="0" r="0" b="0"/>
-            <wp:docPr id="6" name="Grafik 6"/>
-            <wp:cNvGraphicFramePr>
-              <a:graphicFrameLocks xmlns:a="http://schemas.openxmlformats.org/drawingml/2006/main" noChangeAspect="1"/>
-            </wp:cNvGraphicFramePr>
-            <a:graphic xmlns:a="http://schemas.openxmlformats.org/drawingml/2006/main">
-              <a:graphicData uri="http://schemas.openxmlformats.org/drawingml/2006/picture">
-                <pic:pic xmlns:pic="http://schemas.openxmlformats.org/drawingml/2006/picture">
-                  <pic:nvPicPr>
-                    <pic:cNvPr id="0" name="Picture 6"/>
-                    <pic:cNvPicPr>
-                      <a:picLocks noChangeAspect="1" noChangeArrowheads="1"/>
-                    </pic:cNvPicPr>
-                  </pic:nvPicPr>
-                  <pic:blipFill>
-                    <a:blip r:embed="rId8">
-                      <a:extLst>
-                        <a:ext uri="{28A0092B-C50C-407E-A947-70E740481C1C}">
-                          <a14:useLocalDpi xmlns:a14="http://schemas.microsoft.com/office/drawing/2010/main" val="0"/>
-                        </a:ext>
-                      </a:extLst>
-                    </a:blip>
-                    <a:srcRect/>
-                    <a:stretch>
-                      <a:fillRect/>
-                    </a:stretch>
-                  </pic:blipFill>
-                  <pic:spPr bwMode="auto">
-                    <a:xfrm>
-                      <a:off x="0" y="0"/>
-                      <a:ext cx="4076700" cy="1085850"/>
-                    </a:xfrm>
-                    <a:prstGeom prst="rect">
-                      <a:avLst/>
-                    </a:prstGeom>
-                    <a:noFill/>
-                    <a:ln>
-                      <a:noFill/>
-                    </a:ln>
-                  </pic:spPr>
-                </pic:pic>
-              </a:graphicData>
-            </a:graphic>
-          </wp:inline>
-        </w:drawing>
-      </w:r>
-      <w:r>
-        <w:drawing>
-          <wp:inline distT="0" distB="0" distL="0" distR="0" wp14:anchorId="56110403" wp14:editId="2CB2AB70">
-            <wp:extent cx="4276725" cy="1009650"/>
-            <wp:effectExtent l="0" t="0" r="9525" b="0"/>
-            <wp:docPr id="7" name="Grafik 7"/>
-            <wp:cNvGraphicFramePr>
-              <a:graphicFrameLocks xmlns:a="http://schemas.openxmlformats.org/drawingml/2006/main" noChangeAspect="1"/>
-            </wp:cNvGraphicFramePr>
-            <a:graphic xmlns:a="http://schemas.openxmlformats.org/drawingml/2006/main">
-              <a:graphicData uri="http://schemas.openxmlformats.org/drawingml/2006/picture">
-                <pic:pic xmlns:pic="http://schemas.openxmlformats.org/drawingml/2006/picture">
-                  <pic:nvPicPr>
-                    <pic:cNvPr id="0" name="Picture 7"/>
-                    <pic:cNvPicPr>
-                      <a:picLocks noChangeAspect="1" noChangeArrowheads="1"/>
-                    </pic:cNvPicPr>
-                  </pic:nvPicPr>
-                  <pic:blipFill>
-                    <a:blip r:embed="rId9">
-                      <a:extLst>
-                        <a:ext uri="{28A0092B-C50C-407E-A947-70E740481C1C}">
-                          <a14:useLocalDpi xmlns:a14="http://schemas.microsoft.com/office/drawing/2010/main" val="0"/>
-                        </a:ext>
-                      </a:extLst>
-                    </a:blip>
-                    <a:srcRect/>
-                    <a:stretch>
-                      <a:fillRect/>
-                    </a:stretch>
-                  </pic:blipFill>
-                  <pic:spPr bwMode="auto">
-                    <a:xfrm>
-                      <a:off x="0" y="0"/>
-                      <a:ext cx="4276725" cy="1009650"/>
-                    </a:xfrm>
-                    <a:prstGeom prst="rect">
-                      <a:avLst/>
-                    </a:prstGeom>
-                    <a:noFill/>
-                    <a:ln>
-                      <a:noFill/>
-                    </a:ln>
-                  </pic:spPr>
-                </pic:pic>
-              </a:graphicData>
-            </a:graphic>
-          </wp:inline>
-        </w:drawing>
-      </w:r>
-      <w:r>
-        <w:drawing>
-          <wp:inline distT="0" distB="0" distL="0" distR="0" wp14:anchorId="64728A47" wp14:editId="6C09751E">
-            <wp:extent cx="4324350" cy="809625"/>
-            <wp:effectExtent l="0" t="0" r="0" b="9525"/>
-            <wp:docPr id="8" name="Grafik 8"/>
-            <wp:cNvGraphicFramePr>
-              <a:graphicFrameLocks xmlns:a="http://schemas.openxmlformats.org/drawingml/2006/main" noChangeAspect="1"/>
-            </wp:cNvGraphicFramePr>
-            <a:graphic xmlns:a="http://schemas.openxmlformats.org/drawingml/2006/main">
-              <a:graphicData uri="http://schemas.openxmlformats.org/drawingml/2006/picture">
-                <pic:pic xmlns:pic="http://schemas.openxmlformats.org/drawingml/2006/picture">
-                  <pic:nvPicPr>
-                    <pic:cNvPr id="0" name="Picture 8"/>
-                    <pic:cNvPicPr>
-                      <a:picLocks noChangeAspect="1" noChangeArrowheads="1"/>
-                    </pic:cNvPicPr>
-                  </pic:nvPicPr>
-                  <pic:blipFill>
-                    <a:blip r:embed="rId10">
-                      <a:extLst>
-                        <a:ext uri="{28A0092B-C50C-407E-A947-70E740481C1C}">
-                          <a14:useLocalDpi xmlns:a14="http://schemas.microsoft.com/office/drawing/2010/main" val="0"/>
-                        </a:ext>
-                      </a:extLst>
-                    </a:blip>
-                    <a:srcRect/>
-                    <a:stretch>
-                      <a:fillRect/>
-                    </a:stretch>
-                  </pic:blipFill>
-                  <pic:spPr bwMode="auto">
-                    <a:xfrm>
-                      <a:off x="0" y="0"/>
-                      <a:ext cx="4324350" cy="809625"/>
-                    </a:xfrm>
-                    <a:prstGeom prst="rect">
-                      <a:avLst/>
-                    </a:prstGeom>
-                    <a:noFill/>
-                    <a:ln>
-                      <a:noFill/>
-                    </a:ln>
-                  </pic:spPr>
-                </pic:pic>
-              </a:graphicData>
-            </a:graphic>
-          </wp:inline>
-        </w:drawing>
-      </w:r>
-      <w:r>
-        <w:lastRenderedPageBreak/>
-        <w:drawing>
-          <wp:inline distT="0" distB="0" distL="0" distR="0" wp14:anchorId="46E42796" wp14:editId="57844588">
-            <wp:extent cx="4095750" cy="590550"/>
-            <wp:effectExtent l="0" t="0" r="0" b="0"/>
-            <wp:docPr id="9" name="Grafik 9"/>
-            <wp:cNvGraphicFramePr>
-              <a:graphicFrameLocks xmlns:a="http://schemas.openxmlformats.org/drawingml/2006/main" noChangeAspect="1"/>
-            </wp:cNvGraphicFramePr>
-            <a:graphic xmlns:a="http://schemas.openxmlformats.org/drawingml/2006/main">
-              <a:graphicData uri="http://schemas.openxmlformats.org/drawingml/2006/picture">
-                <pic:pic xmlns:pic="http://schemas.openxmlformats.org/drawingml/2006/picture">
-                  <pic:nvPicPr>
-                    <pic:cNvPr id="0" name="Picture 9"/>
                     <pic:cNvPicPr>
                       <a:picLocks noChangeAspect="1" noChangeArrowheads="1"/>
                     </pic:cNvPicPr>
@@ -1120,7 +1182,7 @@
                   <pic:spPr bwMode="auto">
                     <a:xfrm>
                       <a:off x="0" y="0"/>
-                      <a:ext cx="4095750" cy="590550"/>
+                      <a:ext cx="2517147" cy="557451"/>
                     </a:xfrm>
                     <a:prstGeom prst="rect">
                       <a:avLst/>
@@ -1137,11 +1199,14 @@
         </w:drawing>
       </w:r>
       <w:r>
+        <w:rPr>
+          <w:noProof/>
+        </w:rPr>
         <w:drawing>
-          <wp:inline distT="0" distB="0" distL="0" distR="0" wp14:anchorId="4BD00B90" wp14:editId="614B3DDC">
-            <wp:extent cx="4305300" cy="942975"/>
-            <wp:effectExtent l="0" t="0" r="0" b="9525"/>
-            <wp:docPr id="10" name="Grafik 10"/>
+          <wp:inline distT="0" distB="0" distL="0" distR="0" wp14:anchorId="50E96DDA" wp14:editId="5A4C910A">
+            <wp:extent cx="2095500" cy="558148"/>
+            <wp:effectExtent l="0" t="0" r="0" b="0"/>
+            <wp:docPr id="6" name="Grafik 6"/>
             <wp:cNvGraphicFramePr>
               <a:graphicFrameLocks xmlns:a="http://schemas.openxmlformats.org/drawingml/2006/main" noChangeAspect="1"/>
             </wp:cNvGraphicFramePr>
@@ -1149,7 +1214,7 @@
               <a:graphicData uri="http://schemas.openxmlformats.org/drawingml/2006/picture">
                 <pic:pic xmlns:pic="http://schemas.openxmlformats.org/drawingml/2006/picture">
                   <pic:nvPicPr>
-                    <pic:cNvPr id="0" name="Picture 10"/>
+                    <pic:cNvPr id="0" name="Picture 6"/>
                     <pic:cNvPicPr>
                       <a:picLocks noChangeAspect="1" noChangeArrowheads="1"/>
                     </pic:cNvPicPr>
@@ -1170,7 +1235,7 @@
                   <pic:spPr bwMode="auto">
                     <a:xfrm>
                       <a:off x="0" y="0"/>
-                      <a:ext cx="4305300" cy="942975"/>
+                      <a:ext cx="2379150" cy="633700"/>
                     </a:xfrm>
                     <a:prstGeom prst="rect">
                       <a:avLst/>
@@ -1186,22 +1251,15 @@
           </wp:inline>
         </w:drawing>
       </w:r>
-    </w:p>
-    <w:p>
-      <w:pPr>
-        <w:pStyle w:val="berschrift2"/>
-      </w:pPr>
-      <w:r>
-        <w:t>AB3</w:t>
-      </w:r>
-    </w:p>
-    <w:p>
-      <w:r>
+      <w:r>
+        <w:rPr>
+          <w:noProof/>
+        </w:rPr>
         <w:drawing>
-          <wp:inline distT="0" distB="0" distL="0" distR="0" wp14:anchorId="4EE21B6E" wp14:editId="33097808">
-            <wp:extent cx="3479800" cy="1219200"/>
-            <wp:effectExtent l="0" t="0" r="6350" b="0"/>
-            <wp:docPr id="11" name="Grafik 11"/>
+          <wp:inline distT="0" distB="0" distL="0" distR="0" wp14:anchorId="56110403" wp14:editId="2208AD05">
+            <wp:extent cx="2028825" cy="478965"/>
+            <wp:effectExtent l="0" t="0" r="0" b="0"/>
+            <wp:docPr id="7" name="Grafik 7"/>
             <wp:cNvGraphicFramePr>
               <a:graphicFrameLocks xmlns:a="http://schemas.openxmlformats.org/drawingml/2006/main" noChangeAspect="1"/>
             </wp:cNvGraphicFramePr>
@@ -1209,13 +1267,13 @@
               <a:graphicData uri="http://schemas.openxmlformats.org/drawingml/2006/picture">
                 <pic:pic xmlns:pic="http://schemas.openxmlformats.org/drawingml/2006/picture">
                   <pic:nvPicPr>
-                    <pic:cNvPr id="0" name="Picture 11"/>
+                    <pic:cNvPr id="0" name="Picture 7"/>
                     <pic:cNvPicPr>
                       <a:picLocks noChangeAspect="1" noChangeArrowheads="1"/>
                     </pic:cNvPicPr>
                   </pic:nvPicPr>
                   <pic:blipFill>
-                    <a:blip r:embed="rId13">
+                    <a:blip r:embed="rId13" cstate="print">
                       <a:extLst>
                         <a:ext uri="{28A0092B-C50C-407E-A947-70E740481C1C}">
                           <a14:useLocalDpi xmlns:a14="http://schemas.microsoft.com/office/drawing/2010/main" val="0"/>
@@ -1230,7 +1288,7 @@
                   <pic:spPr bwMode="auto">
                     <a:xfrm>
                       <a:off x="0" y="0"/>
-                      <a:ext cx="3479800" cy="1219200"/>
+                      <a:ext cx="2133523" cy="503682"/>
                     </a:xfrm>
                     <a:prstGeom prst="rect">
                       <a:avLst/>
@@ -1247,11 +1305,14 @@
         </w:drawing>
       </w:r>
       <w:r>
+        <w:rPr>
+          <w:noProof/>
+        </w:rPr>
         <w:drawing>
-          <wp:inline distT="0" distB="0" distL="0" distR="0" wp14:anchorId="1BF0DE4C" wp14:editId="4599ACD4">
-            <wp:extent cx="2311400" cy="622300"/>
-            <wp:effectExtent l="0" t="0" r="0" b="6350"/>
-            <wp:docPr id="12" name="Grafik 12"/>
+          <wp:inline distT="0" distB="0" distL="0" distR="0" wp14:anchorId="64728A47" wp14:editId="03A9146B">
+            <wp:extent cx="2600325" cy="486845"/>
+            <wp:effectExtent l="0" t="0" r="0" b="8890"/>
+            <wp:docPr id="8" name="Grafik 8"/>
             <wp:cNvGraphicFramePr>
               <a:graphicFrameLocks xmlns:a="http://schemas.openxmlformats.org/drawingml/2006/main" noChangeAspect="1"/>
             </wp:cNvGraphicFramePr>
@@ -1259,7 +1320,7 @@
               <a:graphicData uri="http://schemas.openxmlformats.org/drawingml/2006/picture">
                 <pic:pic xmlns:pic="http://schemas.openxmlformats.org/drawingml/2006/picture">
                   <pic:nvPicPr>
-                    <pic:cNvPr id="0" name="Picture 12"/>
+                    <pic:cNvPr id="0" name="Picture 8"/>
                     <pic:cNvPicPr>
                       <a:picLocks noChangeAspect="1" noChangeArrowheads="1"/>
                     </pic:cNvPicPr>
@@ -1280,7 +1341,7 @@
                   <pic:spPr bwMode="auto">
                     <a:xfrm>
                       <a:off x="0" y="0"/>
-                      <a:ext cx="2311400" cy="622300"/>
+                      <a:ext cx="2658072" cy="497657"/>
                     </a:xfrm>
                     <a:prstGeom prst="rect">
                       <a:avLst/>
@@ -1297,11 +1358,14 @@
         </w:drawing>
       </w:r>
       <w:r>
+        <w:rPr>
+          <w:noProof/>
+        </w:rPr>
         <w:drawing>
-          <wp:inline distT="0" distB="0" distL="0" distR="0" wp14:anchorId="2DEE247D" wp14:editId="6364BA70">
-            <wp:extent cx="3822700" cy="889000"/>
-            <wp:effectExtent l="0" t="0" r="6350" b="6350"/>
-            <wp:docPr id="13" name="Grafik 13"/>
+          <wp:inline distT="0" distB="0" distL="0" distR="0" wp14:anchorId="46E42796" wp14:editId="57E5A3DB">
+            <wp:extent cx="2171700" cy="313129"/>
+            <wp:effectExtent l="0" t="0" r="0" b="0"/>
+            <wp:docPr id="9" name="Grafik 9"/>
             <wp:cNvGraphicFramePr>
               <a:graphicFrameLocks xmlns:a="http://schemas.openxmlformats.org/drawingml/2006/main" noChangeAspect="1"/>
             </wp:cNvGraphicFramePr>
@@ -1309,7 +1373,7 @@
               <a:graphicData uri="http://schemas.openxmlformats.org/drawingml/2006/picture">
                 <pic:pic xmlns:pic="http://schemas.openxmlformats.org/drawingml/2006/picture">
                   <pic:nvPicPr>
-                    <pic:cNvPr id="0" name="Picture 13"/>
+                    <pic:cNvPr id="0" name="Picture 9"/>
                     <pic:cNvPicPr>
                       <a:picLocks noChangeAspect="1" noChangeArrowheads="1"/>
                     </pic:cNvPicPr>
@@ -1330,7 +1394,7 @@
                   <pic:spPr bwMode="auto">
                     <a:xfrm>
                       <a:off x="0" y="0"/>
-                      <a:ext cx="3822700" cy="889000"/>
+                      <a:ext cx="2265753" cy="326690"/>
                     </a:xfrm>
                     <a:prstGeom prst="rect">
                       <a:avLst/>
@@ -1347,11 +1411,14 @@
         </w:drawing>
       </w:r>
       <w:r>
+        <w:rPr>
+          <w:noProof/>
+        </w:rPr>
         <w:drawing>
-          <wp:inline distT="0" distB="0" distL="0" distR="0" wp14:anchorId="3CE883C2" wp14:editId="27DC099F">
-            <wp:extent cx="3644900" cy="2247900"/>
+          <wp:inline distT="0" distB="0" distL="0" distR="0" wp14:anchorId="4BD00B90" wp14:editId="7A3521AD">
+            <wp:extent cx="2105025" cy="461056"/>
             <wp:effectExtent l="0" t="0" r="0" b="0"/>
-            <wp:docPr id="14" name="Grafik 14"/>
+            <wp:docPr id="10" name="Grafik 10"/>
             <wp:cNvGraphicFramePr>
               <a:graphicFrameLocks xmlns:a="http://schemas.openxmlformats.org/drawingml/2006/main" noChangeAspect="1"/>
             </wp:cNvGraphicFramePr>
@@ -1359,13 +1426,13 @@
               <a:graphicData uri="http://schemas.openxmlformats.org/drawingml/2006/picture">
                 <pic:pic xmlns:pic="http://schemas.openxmlformats.org/drawingml/2006/picture">
                   <pic:nvPicPr>
-                    <pic:cNvPr id="0" name="Picture 14"/>
+                    <pic:cNvPr id="0" name="Picture 10"/>
                     <pic:cNvPicPr>
                       <a:picLocks noChangeAspect="1" noChangeArrowheads="1"/>
                     </pic:cNvPicPr>
                   </pic:nvPicPr>
                   <pic:blipFill>
-                    <a:blip r:embed="rId16">
+                    <a:blip r:embed="rId16" cstate="print">
                       <a:extLst>
                         <a:ext uri="{28A0092B-C50C-407E-A947-70E740481C1C}">
                           <a14:useLocalDpi xmlns:a14="http://schemas.microsoft.com/office/drawing/2010/main" val="0"/>
@@ -1380,7 +1447,7 @@
                   <pic:spPr bwMode="auto">
                     <a:xfrm>
                       <a:off x="0" y="0"/>
-                      <a:ext cx="3644900" cy="2247900"/>
+                      <a:ext cx="2234913" cy="489505"/>
                     </a:xfrm>
                     <a:prstGeom prst="rect">
                       <a:avLst/>
@@ -1396,13 +1463,25 @@
           </wp:inline>
         </w:drawing>
       </w:r>
-      <w:r>
-        <w:lastRenderedPageBreak/>
+    </w:p>
+    <w:p>
+      <w:pPr>
+        <w:pStyle w:val="berschrift2"/>
+      </w:pPr>
+      <w:r>
+        <w:t>AB3</w:t>
+      </w:r>
+    </w:p>
+    <w:p>
+      <w:r>
+        <w:rPr>
+          <w:noProof/>
+        </w:rPr>
         <w:drawing>
-          <wp:inline distT="0" distB="0" distL="0" distR="0" wp14:anchorId="78E356EB" wp14:editId="7F61E824">
-            <wp:extent cx="3454400" cy="3568700"/>
+          <wp:inline distT="0" distB="0" distL="0" distR="0" wp14:anchorId="4EE21B6E" wp14:editId="077B219B">
+            <wp:extent cx="2143125" cy="750876"/>
             <wp:effectExtent l="0" t="0" r="0" b="0"/>
-            <wp:docPr id="15" name="Grafik 15"/>
+            <wp:docPr id="11" name="Grafik 11"/>
             <wp:cNvGraphicFramePr>
               <a:graphicFrameLocks xmlns:a="http://schemas.openxmlformats.org/drawingml/2006/main" noChangeAspect="1"/>
             </wp:cNvGraphicFramePr>
@@ -1410,7 +1489,7 @@
               <a:graphicData uri="http://schemas.openxmlformats.org/drawingml/2006/picture">
                 <pic:pic xmlns:pic="http://schemas.openxmlformats.org/drawingml/2006/picture">
                   <pic:nvPicPr>
-                    <pic:cNvPr id="0" name="Picture 15"/>
+                    <pic:cNvPr id="0" name="Picture 11"/>
                     <pic:cNvPicPr>
                       <a:picLocks noChangeAspect="1" noChangeArrowheads="1"/>
                     </pic:cNvPicPr>
@@ -1431,7 +1510,7 @@
                   <pic:spPr bwMode="auto">
                     <a:xfrm>
                       <a:off x="0" y="0"/>
-                      <a:ext cx="3454400" cy="3568700"/>
+                      <a:ext cx="2200143" cy="770853"/>
                     </a:xfrm>
                     <a:prstGeom prst="rect">
                       <a:avLst/>
@@ -1448,11 +1527,14 @@
         </w:drawing>
       </w:r>
       <w:r>
+        <w:rPr>
+          <w:noProof/>
+        </w:rPr>
         <w:drawing>
-          <wp:inline distT="0" distB="0" distL="0" distR="0" wp14:anchorId="7C2E7552" wp14:editId="030AB347">
-            <wp:extent cx="3441700" cy="990600"/>
-            <wp:effectExtent l="0" t="0" r="6350" b="0"/>
-            <wp:docPr id="16" name="Grafik 16"/>
+          <wp:inline distT="0" distB="0" distL="0" distR="0" wp14:anchorId="2DEE247D" wp14:editId="3839F6D0">
+            <wp:extent cx="3000375" cy="697762"/>
+            <wp:effectExtent l="0" t="0" r="0" b="7620"/>
+            <wp:docPr id="13" name="Grafik 13"/>
             <wp:cNvGraphicFramePr>
               <a:graphicFrameLocks xmlns:a="http://schemas.openxmlformats.org/drawingml/2006/main" noChangeAspect="1"/>
             </wp:cNvGraphicFramePr>
@@ -1460,7 +1542,7 @@
               <a:graphicData uri="http://schemas.openxmlformats.org/drawingml/2006/picture">
                 <pic:pic xmlns:pic="http://schemas.openxmlformats.org/drawingml/2006/picture">
                   <pic:nvPicPr>
-                    <pic:cNvPr id="0" name="Picture 16"/>
+                    <pic:cNvPr id="0" name="Picture 13"/>
                     <pic:cNvPicPr>
                       <a:picLocks noChangeAspect="1" noChangeArrowheads="1"/>
                     </pic:cNvPicPr>
@@ -1481,7 +1563,7 @@
                   <pic:spPr bwMode="auto">
                     <a:xfrm>
                       <a:off x="0" y="0"/>
-                      <a:ext cx="3441700" cy="990600"/>
+                      <a:ext cx="3091635" cy="718985"/>
                     </a:xfrm>
                     <a:prstGeom prst="rect">
                       <a:avLst/>
@@ -1498,11 +1580,14 @@
         </w:drawing>
       </w:r>
       <w:r>
+        <w:rPr>
+          <w:noProof/>
+        </w:rPr>
         <w:drawing>
-          <wp:inline distT="0" distB="0" distL="0" distR="0" wp14:anchorId="6FD4E966" wp14:editId="18DF81FA">
-            <wp:extent cx="3606800" cy="1320800"/>
+          <wp:inline distT="0" distB="0" distL="0" distR="0" wp14:anchorId="3CE883C2" wp14:editId="26A01968">
+            <wp:extent cx="2200275" cy="1356964"/>
             <wp:effectExtent l="0" t="0" r="0" b="0"/>
-            <wp:docPr id="17" name="Grafik 17"/>
+            <wp:docPr id="14" name="Grafik 14"/>
             <wp:cNvGraphicFramePr>
               <a:graphicFrameLocks xmlns:a="http://schemas.openxmlformats.org/drawingml/2006/main" noChangeAspect="1"/>
             </wp:cNvGraphicFramePr>
@@ -1510,7 +1595,7 @@
               <a:graphicData uri="http://schemas.openxmlformats.org/drawingml/2006/picture">
                 <pic:pic xmlns:pic="http://schemas.openxmlformats.org/drawingml/2006/picture">
                   <pic:nvPicPr>
-                    <pic:cNvPr id="0" name="Picture 17"/>
+                    <pic:cNvPr id="0" name="Picture 14"/>
                     <pic:cNvPicPr>
                       <a:picLocks noChangeAspect="1" noChangeArrowheads="1"/>
                     </pic:cNvPicPr>
@@ -1531,7 +1616,7 @@
                   <pic:spPr bwMode="auto">
                     <a:xfrm>
                       <a:off x="0" y="0"/>
-                      <a:ext cx="3606800" cy="1320800"/>
+                      <a:ext cx="2237683" cy="1380034"/>
                     </a:xfrm>
                     <a:prstGeom prst="rect">
                       <a:avLst/>
@@ -1547,10 +1632,222 @@
           </wp:inline>
         </w:drawing>
       </w:r>
+      <w:r>
+        <w:rPr>
+          <w:noProof/>
+        </w:rPr>
+        <w:drawing>
+          <wp:inline distT="0" distB="0" distL="0" distR="0" wp14:anchorId="78E356EB" wp14:editId="0FC941A7">
+            <wp:extent cx="1666875" cy="1722029"/>
+            <wp:effectExtent l="0" t="0" r="0" b="0"/>
+            <wp:docPr id="15" name="Grafik 15"/>
+            <wp:cNvGraphicFramePr>
+              <a:graphicFrameLocks xmlns:a="http://schemas.openxmlformats.org/drawingml/2006/main" noChangeAspect="1"/>
+            </wp:cNvGraphicFramePr>
+            <a:graphic xmlns:a="http://schemas.openxmlformats.org/drawingml/2006/main">
+              <a:graphicData uri="http://schemas.openxmlformats.org/drawingml/2006/picture">
+                <pic:pic xmlns:pic="http://schemas.openxmlformats.org/drawingml/2006/picture">
+                  <pic:nvPicPr>
+                    <pic:cNvPr id="0" name="Picture 15"/>
+                    <pic:cNvPicPr>
+                      <a:picLocks noChangeAspect="1" noChangeArrowheads="1"/>
+                    </pic:cNvPicPr>
+                  </pic:nvPicPr>
+                  <pic:blipFill>
+                    <a:blip r:embed="rId20" cstate="print">
+                      <a:extLst>
+                        <a:ext uri="{28A0092B-C50C-407E-A947-70E740481C1C}">
+                          <a14:useLocalDpi xmlns:a14="http://schemas.microsoft.com/office/drawing/2010/main" val="0"/>
+                        </a:ext>
+                      </a:extLst>
+                    </a:blip>
+                    <a:srcRect/>
+                    <a:stretch>
+                      <a:fillRect/>
+                    </a:stretch>
+                  </pic:blipFill>
+                  <pic:spPr bwMode="auto">
+                    <a:xfrm>
+                      <a:off x="0" y="0"/>
+                      <a:ext cx="1685177" cy="1740937"/>
+                    </a:xfrm>
+                    <a:prstGeom prst="rect">
+                      <a:avLst/>
+                    </a:prstGeom>
+                    <a:noFill/>
+                    <a:ln>
+                      <a:noFill/>
+                    </a:ln>
+                  </pic:spPr>
+                </pic:pic>
+              </a:graphicData>
+            </a:graphic>
+          </wp:inline>
+        </w:drawing>
+      </w:r>
+      <w:r>
+        <w:rPr>
+          <w:noProof/>
+        </w:rPr>
+        <w:drawing>
+          <wp:inline distT="0" distB="0" distL="0" distR="0" wp14:anchorId="603C4F17" wp14:editId="04B310BB">
+            <wp:extent cx="1533525" cy="412872"/>
+            <wp:effectExtent l="0" t="0" r="0" b="6350"/>
+            <wp:docPr id="12" name="Grafik 12"/>
+            <wp:cNvGraphicFramePr>
+              <a:graphicFrameLocks xmlns:a="http://schemas.openxmlformats.org/drawingml/2006/main" noChangeAspect="1"/>
+            </wp:cNvGraphicFramePr>
+            <a:graphic xmlns:a="http://schemas.openxmlformats.org/drawingml/2006/main">
+              <a:graphicData uri="http://schemas.openxmlformats.org/drawingml/2006/picture">
+                <pic:pic xmlns:pic="http://schemas.openxmlformats.org/drawingml/2006/picture">
+                  <pic:nvPicPr>
+                    <pic:cNvPr id="0" name="Picture 12"/>
+                    <pic:cNvPicPr>
+                      <a:picLocks noChangeAspect="1" noChangeArrowheads="1"/>
+                    </pic:cNvPicPr>
+                  </pic:nvPicPr>
+                  <pic:blipFill>
+                    <a:blip r:embed="rId21">
+                      <a:extLst>
+                        <a:ext uri="{28A0092B-C50C-407E-A947-70E740481C1C}">
+                          <a14:useLocalDpi xmlns:a14="http://schemas.microsoft.com/office/drawing/2010/main" val="0"/>
+                        </a:ext>
+                      </a:extLst>
+                    </a:blip>
+                    <a:srcRect/>
+                    <a:stretch>
+                      <a:fillRect/>
+                    </a:stretch>
+                  </pic:blipFill>
+                  <pic:spPr bwMode="auto">
+                    <a:xfrm>
+                      <a:off x="0" y="0"/>
+                      <a:ext cx="1580539" cy="425530"/>
+                    </a:xfrm>
+                    <a:prstGeom prst="rect">
+                      <a:avLst/>
+                    </a:prstGeom>
+                    <a:noFill/>
+                    <a:ln>
+                      <a:noFill/>
+                    </a:ln>
+                  </pic:spPr>
+                </pic:pic>
+              </a:graphicData>
+            </a:graphic>
+          </wp:inline>
+        </w:drawing>
+      </w:r>
+      <w:r>
+        <w:rPr>
+          <w:noProof/>
+        </w:rPr>
+        <w:drawing>
+          <wp:inline distT="0" distB="0" distL="0" distR="0" wp14:anchorId="7C2E7552" wp14:editId="208B0625">
+            <wp:extent cx="2066925" cy="594908"/>
+            <wp:effectExtent l="0" t="0" r="0" b="0"/>
+            <wp:docPr id="16" name="Grafik 16"/>
+            <wp:cNvGraphicFramePr>
+              <a:graphicFrameLocks xmlns:a="http://schemas.openxmlformats.org/drawingml/2006/main" noChangeAspect="1"/>
+            </wp:cNvGraphicFramePr>
+            <a:graphic xmlns:a="http://schemas.openxmlformats.org/drawingml/2006/main">
+              <a:graphicData uri="http://schemas.openxmlformats.org/drawingml/2006/picture">
+                <pic:pic xmlns:pic="http://schemas.openxmlformats.org/drawingml/2006/picture">
+                  <pic:nvPicPr>
+                    <pic:cNvPr id="0" name="Picture 16"/>
+                    <pic:cNvPicPr>
+                      <a:picLocks noChangeAspect="1" noChangeArrowheads="1"/>
+                    </pic:cNvPicPr>
+                  </pic:nvPicPr>
+                  <pic:blipFill>
+                    <a:blip r:embed="rId22">
+                      <a:extLst>
+                        <a:ext uri="{28A0092B-C50C-407E-A947-70E740481C1C}">
+                          <a14:useLocalDpi xmlns:a14="http://schemas.microsoft.com/office/drawing/2010/main" val="0"/>
+                        </a:ext>
+                      </a:extLst>
+                    </a:blip>
+                    <a:srcRect/>
+                    <a:stretch>
+                      <a:fillRect/>
+                    </a:stretch>
+                  </pic:blipFill>
+                  <pic:spPr bwMode="auto">
+                    <a:xfrm>
+                      <a:off x="0" y="0"/>
+                      <a:ext cx="2132185" cy="613691"/>
+                    </a:xfrm>
+                    <a:prstGeom prst="rect">
+                      <a:avLst/>
+                    </a:prstGeom>
+                    <a:noFill/>
+                    <a:ln>
+                      <a:noFill/>
+                    </a:ln>
+                  </pic:spPr>
+                </pic:pic>
+              </a:graphicData>
+            </a:graphic>
+          </wp:inline>
+        </w:drawing>
+      </w:r>
+      <w:r>
+        <w:rPr>
+          <w:noProof/>
+        </w:rPr>
+        <w:drawing>
+          <wp:inline distT="0" distB="0" distL="0" distR="0" wp14:anchorId="6FD4E966" wp14:editId="4DD2334E">
+            <wp:extent cx="2438400" cy="892935"/>
+            <wp:effectExtent l="0" t="0" r="0" b="2540"/>
+            <wp:docPr id="17" name="Grafik 17"/>
+            <wp:cNvGraphicFramePr>
+              <a:graphicFrameLocks xmlns:a="http://schemas.openxmlformats.org/drawingml/2006/main" noChangeAspect="1"/>
+            </wp:cNvGraphicFramePr>
+            <a:graphic xmlns:a="http://schemas.openxmlformats.org/drawingml/2006/main">
+              <a:graphicData uri="http://schemas.openxmlformats.org/drawingml/2006/picture">
+                <pic:pic xmlns:pic="http://schemas.openxmlformats.org/drawingml/2006/picture">
+                  <pic:nvPicPr>
+                    <pic:cNvPr id="0" name="Picture 17"/>
+                    <pic:cNvPicPr>
+                      <a:picLocks noChangeAspect="1" noChangeArrowheads="1"/>
+                    </pic:cNvPicPr>
+                  </pic:nvPicPr>
+                  <pic:blipFill>
+                    <a:blip r:embed="rId23">
+                      <a:extLst>
+                        <a:ext uri="{28A0092B-C50C-407E-A947-70E740481C1C}">
+                          <a14:useLocalDpi xmlns:a14="http://schemas.microsoft.com/office/drawing/2010/main" val="0"/>
+                        </a:ext>
+                      </a:extLst>
+                    </a:blip>
+                    <a:srcRect/>
+                    <a:stretch>
+                      <a:fillRect/>
+                    </a:stretch>
+                  </pic:blipFill>
+                  <pic:spPr bwMode="auto">
+                    <a:xfrm>
+                      <a:off x="0" y="0"/>
+                      <a:ext cx="2475221" cy="906419"/>
+                    </a:xfrm>
+                    <a:prstGeom prst="rect">
+                      <a:avLst/>
+                    </a:prstGeom>
+                    <a:noFill/>
+                    <a:ln>
+                      <a:noFill/>
+                    </a:ln>
+                  </pic:spPr>
+                </pic:pic>
+              </a:graphicData>
+            </a:graphic>
+          </wp:inline>
+        </w:drawing>
+      </w:r>
     </w:p>
     <w:sectPr>
       <w:pgSz w:w="11906" w:h="16838"/>
-      <w:pgMar w:top="1417" w:right="1417" w:bottom="1134" w:left="1417" w:header="708" w:footer="708" w:gutter="0"/>
+      <w:pgMar w:top="720" w:right="720" w:bottom="720" w:left="720" w:header="708" w:footer="708" w:gutter="0"/>
       <w:cols w:space="708"/>
       <w:docGrid w:linePitch="360"/>
     </w:sectPr>
@@ -1575,7 +1872,7 @@
       </w:pPr>
     </w:pPrDefault>
   </w:docDefaults>
-  <w:latentStyles w:defLockedState="0" w:defUIPriority="99" w:defSemiHidden="0" w:defUnhideWhenUsed="0" w:defQFormat="0" w:count="376">
+  <w:latentStyles w:defLockedState="0" w:defUIPriority="99" w:defSemiHidden="0" w:defUnhideWhenUsed="0" w:defQFormat="0" w:count="375">
     <w:lsdException w:name="Normal" w:uiPriority="0" w:qFormat="1"/>
     <w:lsdException w:name="heading 1" w:uiPriority="9" w:qFormat="1"/>
     <w:lsdException w:name="heading 2" w:semiHidden="1" w:uiPriority="9" w:unhideWhenUsed="1" w:qFormat="1"/>
@@ -1951,14 +2248,10 @@
     <w:lsdException w:name="Smart Hyperlink" w:semiHidden="1" w:unhideWhenUsed="1"/>
     <w:lsdException w:name="Hashtag" w:semiHidden="1" w:unhideWhenUsed="1"/>
     <w:lsdException w:name="Unresolved Mention" w:semiHidden="1" w:unhideWhenUsed="1"/>
-    <w:lsdException w:name="Smart Link" w:semiHidden="1" w:unhideWhenUsed="1"/>
   </w:latentStyles>
   <w:style w:type="paragraph" w:default="1" w:styleId="Standard">
     <w:name w:val="Normal"/>
     <w:qFormat/>
-    <w:rPr>
-      <w:noProof/>
-    </w:rPr>
   </w:style>
   <w:style w:type="paragraph" w:styleId="berschrift1">
     <w:name w:val="heading 1"/>

</xml_diff>